<commit_message>
Updated Robustness and Screenshots
</commit_message>
<xml_diff>
--- a/Report Files/2ο Παραδοτέο/Robustness Diagrams v0.1/Robustness Diagrams_v0.1.docx
+++ b/Report Files/2ο Παραδοτέο/Robustness Diagrams v0.1/Robustness Diagrams_v0.1.docx
@@ -958,7 +958,6 @@
           <w:color w:val="000000" w:themeColor="text1"/>
           <w:sz w:val="32"/>
           <w:szCs w:val="32"/>
-          <w:lang w:val="en-US"/>
         </w:rPr>
       </w:pPr>
       <w:r>
@@ -1187,6 +1186,31 @@
           <w:sz w:val="32"/>
           <w:szCs w:val="32"/>
         </w:rPr>
+        <w:t xml:space="preserve"> έχει διαφοροποιηθεί σε μεγάλο βαθμό και οι αλλαγές είναι πολλές. Ο αναγνώστης παροτρύνεται να διαβάσει </w:t>
+      </w:r>
+      <w:r>
+        <w:rPr>
+          <w:color w:val="000000" w:themeColor="text1"/>
+          <w:sz w:val="32"/>
+          <w:szCs w:val="32"/>
+        </w:rPr>
+        <w:t xml:space="preserve">την δεύτερη έκδοση των </w:t>
+      </w:r>
+      <w:r>
+        <w:rPr>
+          <w:color w:val="000000" w:themeColor="text1"/>
+          <w:sz w:val="32"/>
+          <w:szCs w:val="32"/>
+          <w:lang w:val="en-US"/>
+        </w:rPr>
+        <w:t>Use</w:t>
+      </w:r>
+      <w:r>
+        <w:rPr>
+          <w:color w:val="000000" w:themeColor="text1"/>
+          <w:sz w:val="32"/>
+          <w:szCs w:val="32"/>
+        </w:rPr>
         <w:t xml:space="preserve"> </w:t>
       </w:r>
       <w:r>
@@ -1194,39 +1218,6 @@
           <w:color w:val="000000" w:themeColor="text1"/>
           <w:sz w:val="32"/>
           <w:szCs w:val="32"/>
-        </w:rPr>
-        <w:t xml:space="preserve">έχει διαφοροποιηθεί σε μεγάλο βαθμό και οι αλλαγές είναι πολλές. Ο αναγνώστης παροτρύνεται να διαβάσει </w:t>
-      </w:r>
-      <w:r>
-        <w:rPr>
-          <w:color w:val="000000" w:themeColor="text1"/>
-          <w:sz w:val="32"/>
-          <w:szCs w:val="32"/>
-        </w:rPr>
-        <w:t xml:space="preserve">την δεύτερη έκδοση των </w:t>
-      </w:r>
-      <w:r>
-        <w:rPr>
-          <w:color w:val="000000" w:themeColor="text1"/>
-          <w:sz w:val="32"/>
-          <w:szCs w:val="32"/>
-          <w:lang w:val="en-US"/>
-        </w:rPr>
-        <w:t>Use</w:t>
-      </w:r>
-      <w:r>
-        <w:rPr>
-          <w:color w:val="000000" w:themeColor="text1"/>
-          <w:sz w:val="32"/>
-          <w:szCs w:val="32"/>
-        </w:rPr>
-        <w:t xml:space="preserve"> </w:t>
-      </w:r>
-      <w:r>
-        <w:rPr>
-          <w:color w:val="000000" w:themeColor="text1"/>
-          <w:sz w:val="32"/>
-          <w:szCs w:val="32"/>
           <w:lang w:val="en-US"/>
         </w:rPr>
         <w:t>Cases</w:t>
@@ -1237,15 +1228,7 @@
           <w:sz w:val="32"/>
           <w:szCs w:val="32"/>
         </w:rPr>
-        <w:t xml:space="preserve"> </w:t>
-      </w:r>
-      <w:r>
-        <w:rPr>
-          <w:color w:val="000000" w:themeColor="text1"/>
-          <w:sz w:val="32"/>
-          <w:szCs w:val="32"/>
-        </w:rPr>
-        <w:t>από την αρχή ως καινούργια.</w:t>
+        <w:t xml:space="preserve"> από την αρχή ως καινούργια.</w:t>
       </w:r>
     </w:p>
     <w:p>
@@ -1254,7 +1237,6 @@
           <w:color w:val="000000" w:themeColor="text1"/>
           <w:sz w:val="32"/>
           <w:szCs w:val="32"/>
-          <w:lang w:val="en-US"/>
         </w:rPr>
       </w:pPr>
     </w:p>
@@ -1264,7 +1246,6 @@
           <w:color w:val="000000" w:themeColor="text1"/>
           <w:sz w:val="32"/>
           <w:szCs w:val="32"/>
-          <w:lang w:val="en-US"/>
         </w:rPr>
       </w:pPr>
     </w:p>
@@ -1274,7 +1255,6 @@
           <w:color w:val="000000" w:themeColor="text1"/>
           <w:sz w:val="32"/>
           <w:szCs w:val="32"/>
-          <w:lang w:val="en-US"/>
         </w:rPr>
       </w:pPr>
     </w:p>
@@ -1284,7 +1264,6 @@
           <w:color w:val="000000" w:themeColor="text1"/>
           <w:sz w:val="32"/>
           <w:szCs w:val="32"/>
-          <w:lang w:val="en-US"/>
         </w:rPr>
       </w:pPr>
     </w:p>
@@ -1294,7 +1273,6 @@
           <w:color w:val="000000" w:themeColor="text1"/>
           <w:sz w:val="32"/>
           <w:szCs w:val="32"/>
-          <w:lang w:val="en-US"/>
         </w:rPr>
       </w:pPr>
     </w:p>
@@ -1304,7 +1282,6 @@
           <w:color w:val="000000" w:themeColor="text1"/>
           <w:sz w:val="32"/>
           <w:szCs w:val="32"/>
-          <w:lang w:val="en-US"/>
         </w:rPr>
       </w:pPr>
     </w:p>
@@ -1314,7 +1291,6 @@
           <w:color w:val="000000" w:themeColor="text1"/>
           <w:sz w:val="32"/>
           <w:szCs w:val="32"/>
-          <w:lang w:val="en-US"/>
         </w:rPr>
       </w:pPr>
     </w:p>
@@ -1375,10 +1351,10 @@
           <w:lang w:val="en-US"/>
         </w:rPr>
         <w:drawing>
-          <wp:inline distT="0" distB="0" distL="0" distR="0" wp14:anchorId="37B7B66B" wp14:editId="3F59147C">
-            <wp:extent cx="6295536" cy="5676900"/>
+          <wp:inline distT="0" distB="0" distL="0" distR="0" wp14:anchorId="52AFC76F" wp14:editId="368360B5">
+            <wp:extent cx="6638925" cy="5857875"/>
             <wp:effectExtent l="0" t="0" r="0" b="0"/>
-            <wp:docPr id="441675058" name="Picture 7"/>
+            <wp:docPr id="2066504090" name="Picture 1"/>
             <wp:cNvGraphicFramePr>
               <a:graphicFrameLocks xmlns:a="http://schemas.openxmlformats.org/drawingml/2006/main" noChangeAspect="1"/>
             </wp:cNvGraphicFramePr>
@@ -1386,7 +1362,7 @@
               <a:graphicData uri="http://schemas.openxmlformats.org/drawingml/2006/picture">
                 <pic:pic xmlns:pic="http://schemas.openxmlformats.org/drawingml/2006/picture">
                   <pic:nvPicPr>
-                    <pic:cNvPr id="0" name="Picture 23"/>
+                    <pic:cNvPr id="0" name="Picture 1"/>
                     <pic:cNvPicPr>
                       <a:picLocks noChangeAspect="1" noChangeArrowheads="1"/>
                     </pic:cNvPicPr>
@@ -1407,7 +1383,7 @@
                   <pic:spPr bwMode="auto">
                     <a:xfrm>
                       <a:off x="0" y="0"/>
-                      <a:ext cx="6303488" cy="5684071"/>
+                      <a:ext cx="6638925" cy="5857875"/>
                     </a:xfrm>
                     <a:prstGeom prst="rect">
                       <a:avLst/>
@@ -1850,10 +1826,10 @@
           <w:lang w:val="en-US"/>
         </w:rPr>
         <w:drawing>
-          <wp:inline distT="0" distB="0" distL="0" distR="0" wp14:anchorId="22121826" wp14:editId="6E5A5531">
-            <wp:extent cx="6159644" cy="3305175"/>
+          <wp:inline distT="0" distB="0" distL="0" distR="0" wp14:anchorId="0FF848AD" wp14:editId="4FC9F4FB">
+            <wp:extent cx="6638925" cy="3667125"/>
             <wp:effectExtent l="0" t="0" r="0" b="0"/>
-            <wp:docPr id="1453283198" name="Picture 14"/>
+            <wp:docPr id="1220869942" name="Picture 2"/>
             <wp:cNvGraphicFramePr>
               <a:graphicFrameLocks xmlns:a="http://schemas.openxmlformats.org/drawingml/2006/main" noChangeAspect="1"/>
             </wp:cNvGraphicFramePr>
@@ -1861,7 +1837,7 @@
               <a:graphicData uri="http://schemas.openxmlformats.org/drawingml/2006/picture">
                 <pic:pic xmlns:pic="http://schemas.openxmlformats.org/drawingml/2006/picture">
                   <pic:nvPicPr>
-                    <pic:cNvPr id="0" name="Picture 30"/>
+                    <pic:cNvPr id="0" name="Picture 2"/>
                     <pic:cNvPicPr>
                       <a:picLocks noChangeAspect="1" noChangeArrowheads="1"/>
                     </pic:cNvPicPr>
@@ -1882,7 +1858,7 @@
                   <pic:spPr bwMode="auto">
                     <a:xfrm>
                       <a:off x="0" y="0"/>
-                      <a:ext cx="6162453" cy="3306682"/>
+                      <a:ext cx="6638925" cy="3667125"/>
                     </a:xfrm>
                     <a:prstGeom prst="rect">
                       <a:avLst/>
@@ -1944,10 +1920,10 @@
           <w:lang w:val="en-US"/>
         </w:rPr>
         <w:drawing>
-          <wp:inline distT="0" distB="0" distL="0" distR="0" wp14:anchorId="6DF71A21" wp14:editId="1C16A3EE">
-            <wp:extent cx="6167674" cy="4276725"/>
+          <wp:inline distT="0" distB="0" distL="0" distR="0" wp14:anchorId="0AEDF5E7" wp14:editId="714BED03">
+            <wp:extent cx="6638925" cy="4657725"/>
             <wp:effectExtent l="0" t="0" r="0" b="0"/>
-            <wp:docPr id="1059320188" name="Picture 15"/>
+            <wp:docPr id="972497248" name="Picture 3"/>
             <wp:cNvGraphicFramePr>
               <a:graphicFrameLocks xmlns:a="http://schemas.openxmlformats.org/drawingml/2006/main" noChangeAspect="1"/>
             </wp:cNvGraphicFramePr>
@@ -1955,7 +1931,7 @@
               <a:graphicData uri="http://schemas.openxmlformats.org/drawingml/2006/picture">
                 <pic:pic xmlns:pic="http://schemas.openxmlformats.org/drawingml/2006/picture">
                   <pic:nvPicPr>
-                    <pic:cNvPr id="0" name="Picture 31"/>
+                    <pic:cNvPr id="0" name="Picture 3"/>
                     <pic:cNvPicPr>
                       <a:picLocks noChangeAspect="1" noChangeArrowheads="1"/>
                     </pic:cNvPicPr>
@@ -1976,7 +1952,7 @@
                   <pic:spPr bwMode="auto">
                     <a:xfrm>
                       <a:off x="0" y="0"/>
-                      <a:ext cx="6171106" cy="4279105"/>
+                      <a:ext cx="6638925" cy="4657725"/>
                     </a:xfrm>
                     <a:prstGeom prst="rect">
                       <a:avLst/>
@@ -2145,10 +2121,10 @@
           <w:lang w:val="en-US"/>
         </w:rPr>
         <w:drawing>
-          <wp:inline distT="0" distB="0" distL="0" distR="0" wp14:anchorId="51826369" wp14:editId="668BD230">
-            <wp:extent cx="6233441" cy="7153275"/>
+          <wp:inline distT="0" distB="0" distL="0" distR="0" wp14:anchorId="7345EA26" wp14:editId="4F9BE782">
+            <wp:extent cx="6677025" cy="7334250"/>
             <wp:effectExtent l="0" t="0" r="0" b="0"/>
-            <wp:docPr id="256898185" name="Picture 17"/>
+            <wp:docPr id="995491304" name="Picture 4"/>
             <wp:cNvGraphicFramePr>
               <a:graphicFrameLocks xmlns:a="http://schemas.openxmlformats.org/drawingml/2006/main" noChangeAspect="1"/>
             </wp:cNvGraphicFramePr>
@@ -2156,7 +2132,7 @@
               <a:graphicData uri="http://schemas.openxmlformats.org/drawingml/2006/picture">
                 <pic:pic xmlns:pic="http://schemas.openxmlformats.org/drawingml/2006/picture">
                   <pic:nvPicPr>
-                    <pic:cNvPr id="0" name="Picture 33"/>
+                    <pic:cNvPr id="0" name="Picture 4"/>
                     <pic:cNvPicPr>
                       <a:picLocks noChangeAspect="1" noChangeArrowheads="1"/>
                     </pic:cNvPicPr>
@@ -2177,7 +2153,7 @@
                   <pic:spPr bwMode="auto">
                     <a:xfrm>
                       <a:off x="0" y="0"/>
-                      <a:ext cx="6235537" cy="7155680"/>
+                      <a:ext cx="6677025" cy="7334250"/>
                     </a:xfrm>
                     <a:prstGeom prst="rect">
                       <a:avLst/>
@@ -2534,10 +2510,10 @@
           <w:lang w:val="en-US"/>
         </w:rPr>
         <w:drawing>
-          <wp:inline distT="0" distB="0" distL="0" distR="0" wp14:anchorId="15E21F7D" wp14:editId="3294D982">
-            <wp:extent cx="6214033" cy="6467475"/>
+          <wp:inline distT="0" distB="0" distL="0" distR="0" wp14:anchorId="43E22D0B" wp14:editId="44C79509">
+            <wp:extent cx="6638925" cy="6838950"/>
             <wp:effectExtent l="0" t="0" r="0" b="0"/>
-            <wp:docPr id="1259259867" name="Picture 22"/>
+            <wp:docPr id="1642082878" name="Picture 6"/>
             <wp:cNvGraphicFramePr>
               <a:graphicFrameLocks xmlns:a="http://schemas.openxmlformats.org/drawingml/2006/main" noChangeAspect="1"/>
             </wp:cNvGraphicFramePr>
@@ -2545,7 +2521,7 @@
               <a:graphicData uri="http://schemas.openxmlformats.org/drawingml/2006/picture">
                 <pic:pic xmlns:pic="http://schemas.openxmlformats.org/drawingml/2006/picture">
                   <pic:nvPicPr>
-                    <pic:cNvPr id="0" name="Picture 38"/>
+                    <pic:cNvPr id="0" name="Picture 6"/>
                     <pic:cNvPicPr>
                       <a:picLocks noChangeAspect="1" noChangeArrowheads="1"/>
                     </pic:cNvPicPr>
@@ -2566,7 +2542,7 @@
                   <pic:spPr bwMode="auto">
                     <a:xfrm>
                       <a:off x="0" y="0"/>
-                      <a:ext cx="6217557" cy="6471143"/>
+                      <a:ext cx="6638925" cy="6838950"/>
                     </a:xfrm>
                     <a:prstGeom prst="rect">
                       <a:avLst/>

</xml_diff>

<commit_message>
maybe this is the end but no...
</commit_message>
<xml_diff>
--- a/Report Files/2ο Παραδοτέο/Robustness Diagrams v0.1/Robustness Diagrams_v0.1.docx
+++ b/Report Files/2ο Παραδοτέο/Robustness Diagrams v0.1/Robustness Diagrams_v0.1.docx
@@ -865,7 +865,6 @@
         <w:rPr>
           <w:sz w:val="32"/>
           <w:szCs w:val="32"/>
-          <w:lang w:val="en-US"/>
         </w:rPr>
       </w:pPr>
       <w:bookmarkStart w:id="1" w:name="_Hlk163427901"/>
@@ -1351,10 +1350,10 @@
           <w:lang w:val="en-US"/>
         </w:rPr>
         <w:drawing>
-          <wp:inline distT="0" distB="0" distL="0" distR="0" wp14:anchorId="52AFC76F" wp14:editId="368360B5">
-            <wp:extent cx="6638925" cy="5857875"/>
+          <wp:inline distT="0" distB="0" distL="0" distR="0" wp14:anchorId="4FF763C8" wp14:editId="541B3224">
+            <wp:extent cx="6648450" cy="5934075"/>
             <wp:effectExtent l="0" t="0" r="0" b="0"/>
-            <wp:docPr id="2066504090" name="Picture 1"/>
+            <wp:docPr id="144351505" name="Picture 1"/>
             <wp:cNvGraphicFramePr>
               <a:graphicFrameLocks xmlns:a="http://schemas.openxmlformats.org/drawingml/2006/main" noChangeAspect="1"/>
             </wp:cNvGraphicFramePr>
@@ -1383,7 +1382,7 @@
                   <pic:spPr bwMode="auto">
                     <a:xfrm>
                       <a:off x="0" y="0"/>
-                      <a:ext cx="6638925" cy="5857875"/>
+                      <a:ext cx="6648450" cy="5934075"/>
                     </a:xfrm>
                     <a:prstGeom prst="rect">
                       <a:avLst/>
@@ -1541,10 +1540,10 @@
           <w:lang w:val="en-US"/>
         </w:rPr>
         <w:drawing>
-          <wp:inline distT="0" distB="0" distL="0" distR="0" wp14:anchorId="092EDF92" wp14:editId="3C5683B2">
-            <wp:extent cx="6206313" cy="7105650"/>
+          <wp:inline distT="0" distB="0" distL="0" distR="0" wp14:anchorId="74A3E743" wp14:editId="40887F46">
+            <wp:extent cx="6291618" cy="7040835"/>
             <wp:effectExtent l="0" t="0" r="0" b="0"/>
-            <wp:docPr id="2014756239" name="Picture 11"/>
+            <wp:docPr id="2113297490" name="Picture 1"/>
             <wp:cNvGraphicFramePr>
               <a:graphicFrameLocks xmlns:a="http://schemas.openxmlformats.org/drawingml/2006/main" noChangeAspect="1"/>
             </wp:cNvGraphicFramePr>
@@ -1552,7 +1551,7 @@
               <a:graphicData uri="http://schemas.openxmlformats.org/drawingml/2006/picture">
                 <pic:pic xmlns:pic="http://schemas.openxmlformats.org/drawingml/2006/picture">
                   <pic:nvPicPr>
-                    <pic:cNvPr id="0" name="Picture 27"/>
+                    <pic:cNvPr id="0" name="Picture 1"/>
                     <pic:cNvPicPr>
                       <a:picLocks noChangeAspect="1" noChangeArrowheads="1"/>
                     </pic:cNvPicPr>
@@ -1573,7 +1572,7 @@
                   <pic:spPr bwMode="auto">
                     <a:xfrm>
                       <a:off x="0" y="0"/>
-                      <a:ext cx="6209903" cy="7109761"/>
+                      <a:ext cx="6304486" cy="7055235"/>
                     </a:xfrm>
                     <a:prstGeom prst="rect">
                       <a:avLst/>
@@ -1636,10 +1635,10 @@
           <w:lang w:val="en-US"/>
         </w:rPr>
         <w:drawing>
-          <wp:inline distT="0" distB="0" distL="0" distR="0" wp14:anchorId="764501FD" wp14:editId="3B1E6730">
-            <wp:extent cx="6023462" cy="5686425"/>
+          <wp:inline distT="0" distB="0" distL="0" distR="0" wp14:anchorId="676374BF" wp14:editId="5D6CCC87">
+            <wp:extent cx="6646545" cy="5841365"/>
             <wp:effectExtent l="0" t="0" r="0" b="0"/>
-            <wp:docPr id="54220643" name="Picture 12"/>
+            <wp:docPr id="139417096" name="Picture 1"/>
             <wp:cNvGraphicFramePr>
               <a:graphicFrameLocks xmlns:a="http://schemas.openxmlformats.org/drawingml/2006/main" noChangeAspect="1"/>
             </wp:cNvGraphicFramePr>
@@ -1647,7 +1646,7 @@
               <a:graphicData uri="http://schemas.openxmlformats.org/drawingml/2006/picture">
                 <pic:pic xmlns:pic="http://schemas.openxmlformats.org/drawingml/2006/picture">
                   <pic:nvPicPr>
-                    <pic:cNvPr id="0" name="Picture 28"/>
+                    <pic:cNvPr id="0" name="Picture 1"/>
                     <pic:cNvPicPr>
                       <a:picLocks noChangeAspect="1" noChangeArrowheads="1"/>
                     </pic:cNvPicPr>
@@ -1668,7 +1667,7 @@
                   <pic:spPr bwMode="auto">
                     <a:xfrm>
                       <a:off x="0" y="0"/>
-                      <a:ext cx="6027141" cy="5689898"/>
+                      <a:ext cx="6646545" cy="5841365"/>
                     </a:xfrm>
                     <a:prstGeom prst="rect">
                       <a:avLst/>
@@ -1826,8 +1825,8 @@
           <w:lang w:val="en-US"/>
         </w:rPr>
         <w:drawing>
-          <wp:inline distT="0" distB="0" distL="0" distR="0" wp14:anchorId="0FF848AD" wp14:editId="4FC9F4FB">
-            <wp:extent cx="6638925" cy="3667125"/>
+          <wp:inline distT="0" distB="0" distL="0" distR="0" wp14:anchorId="0FF848AD" wp14:editId="3D4C00A3">
+            <wp:extent cx="6201649" cy="3425588"/>
             <wp:effectExtent l="0" t="0" r="0" b="0"/>
             <wp:docPr id="1220869942" name="Picture 2"/>
             <wp:cNvGraphicFramePr>
@@ -1858,7 +1857,7 @@
                   <pic:spPr bwMode="auto">
                     <a:xfrm>
                       <a:off x="0" y="0"/>
-                      <a:ext cx="6638925" cy="3667125"/>
+                      <a:ext cx="6206183" cy="3428092"/>
                     </a:xfrm>
                     <a:prstGeom prst="rect">
                       <a:avLst/>
@@ -1920,8 +1919,8 @@
           <w:lang w:val="en-US"/>
         </w:rPr>
         <w:drawing>
-          <wp:inline distT="0" distB="0" distL="0" distR="0" wp14:anchorId="0AEDF5E7" wp14:editId="714BED03">
-            <wp:extent cx="6638925" cy="4657725"/>
+          <wp:inline distT="0" distB="0" distL="0" distR="0" wp14:anchorId="0AEDF5E7" wp14:editId="1FBA2161">
+            <wp:extent cx="6186036" cy="4339988"/>
             <wp:effectExtent l="0" t="0" r="0" b="0"/>
             <wp:docPr id="972497248" name="Picture 3"/>
             <wp:cNvGraphicFramePr>
@@ -1952,7 +1951,7 @@
                   <pic:spPr bwMode="auto">
                     <a:xfrm>
                       <a:off x="0" y="0"/>
-                      <a:ext cx="6638925" cy="4657725"/>
+                      <a:ext cx="6198091" cy="4348446"/>
                     </a:xfrm>
                     <a:prstGeom prst="rect">
                       <a:avLst/>

</xml_diff>